<commit_message>
Draft 1 without formatting.
</commit_message>
<xml_diff>
--- a/Chapter 1/Chapter I.docx
+++ b/Chapter 1/Chapter I.docx
@@ -1176,8 +1176,6 @@
         </w:rPr>
         <w:t>the manipulation of data via computational means.</w:t>
       </w:r>
-      <w:bookmarkStart w:id="0" w:name="_GoBack"/>
-      <w:bookmarkEnd w:id="0"/>
     </w:p>
     <w:p>
       <w:pPr>
@@ -1788,7 +1786,15 @@
           <w:sz w:val="22"/>
           <w:szCs w:val="22"/>
         </w:rPr>
-        <w:t>Which results in</w:t>
+        <w:t>results in</w:t>
+      </w:r>
+      <w:r>
+        <w:rPr>
+          <w:rFonts w:ascii="Times New Roman" w:hAnsi="Times New Roman" w:cs="Times New Roman"/>
+          <w:sz w:val="22"/>
+          <w:szCs w:val="22"/>
+        </w:rPr>
+        <w:t>:</w:t>
       </w:r>
     </w:p>
     <w:p>
@@ -2257,91 +2263,8 @@
         </w:rPr>
         <w:t xml:space="preserve"> slicing refers to the continuous space between -1 and -1.</w:t>
       </w:r>
-      <w:r>
-        <w:rPr>
-          <w:rFonts w:ascii="Times New Roman" w:hAnsi="Times New Roman" w:cs="Times New Roman"/>
-          <w:sz w:val="22"/>
-          <w:szCs w:val="22"/>
-        </w:rPr>
-        <w:tab/>
-      </w:r>
-      <w:r>
-        <w:rPr>
-          <w:rFonts w:ascii="Times New Roman" w:hAnsi="Times New Roman" w:cs="Times New Roman"/>
-          <w:sz w:val="22"/>
-          <w:szCs w:val="22"/>
-        </w:rPr>
-        <w:tab/>
-      </w:r>
-      <w:r>
-        <w:rPr>
-          <w:rFonts w:ascii="Times New Roman" w:hAnsi="Times New Roman" w:cs="Times New Roman"/>
-          <w:sz w:val="22"/>
-          <w:szCs w:val="22"/>
-        </w:rPr>
-        <w:tab/>
-      </w:r>
-    </w:p>
-    <w:p>
-      <w:pPr>
-        <w:widowControl w:val="0"/>
-        <w:tabs>
-          <w:tab w:val="left" w:pos="560"/>
-          <w:tab w:val="left" w:pos="1120"/>
-          <w:tab w:val="left" w:pos="1680"/>
-          <w:tab w:val="left" w:pos="2240"/>
-          <w:tab w:val="left" w:pos="2800"/>
-          <w:tab w:val="left" w:pos="3360"/>
-          <w:tab w:val="left" w:pos="3920"/>
-          <w:tab w:val="left" w:pos="4480"/>
-          <w:tab w:val="left" w:pos="5040"/>
-          <w:tab w:val="left" w:pos="5600"/>
-          <w:tab w:val="left" w:pos="6160"/>
-          <w:tab w:val="left" w:pos="6720"/>
-        </w:tabs>
-        <w:autoSpaceDE w:val="0"/>
-        <w:autoSpaceDN w:val="0"/>
-        <w:adjustRightInd w:val="0"/>
-        <w:spacing w:line="480" w:lineRule="auto"/>
-        <w:outlineLvl w:val="0"/>
-        <w:rPr>
-          <w:rFonts w:ascii="Times New Roman" w:hAnsi="Times New Roman" w:cs="Times New Roman"/>
-          <w:sz w:val="22"/>
-          <w:szCs w:val="22"/>
-        </w:rPr>
-      </w:pPr>
-      <w:r>
-        <w:rPr>
-          <w:rFonts w:ascii="Times New Roman" w:hAnsi="Times New Roman" w:cs="Times New Roman"/>
-          <w:sz w:val="22"/>
-          <w:szCs w:val="22"/>
-        </w:rPr>
-        <w:tab/>
-      </w:r>
-      <w:r>
-        <w:rPr>
-          <w:rFonts w:ascii="Times New Roman" w:hAnsi="Times New Roman" w:cs="Times New Roman"/>
-          <w:sz w:val="22"/>
-          <w:szCs w:val="22"/>
-        </w:rPr>
-        <w:tab/>
-      </w:r>
-      <w:r>
-        <w:rPr>
-          <w:rFonts w:ascii="Times New Roman" w:hAnsi="Times New Roman" w:cs="Times New Roman"/>
-          <w:sz w:val="22"/>
-          <w:szCs w:val="22"/>
-        </w:rPr>
-        <w:tab/>
-      </w:r>
-      <w:r>
-        <w:rPr>
-          <w:rFonts w:ascii="Times New Roman" w:hAnsi="Times New Roman" w:cs="Times New Roman"/>
-          <w:sz w:val="22"/>
-          <w:szCs w:val="22"/>
-        </w:rPr>
-        <w:t>c.) list comprehensions and loops</w:t>
-      </w:r>
+      <w:bookmarkStart w:id="0" w:name="_GoBack"/>
+      <w:bookmarkEnd w:id="0"/>
     </w:p>
     <w:p>
       <w:pPr>
@@ -2472,16 +2395,7 @@
           <w:sz w:val="22"/>
           <w:szCs w:val="22"/>
         </w:rPr>
-        <w:t xml:space="preserve">0, 1, 2, 3, and 4 </w:t>
-      </w:r>
-      <w:r>
-        <w:rPr>
-          <w:rFonts w:ascii="Times New Roman" w:hAnsi="Times New Roman" w:cs="Times New Roman"/>
-          <w:sz w:val="22"/>
-          <w:szCs w:val="22"/>
-        </w:rPr>
-        <w:lastRenderedPageBreak/>
-        <w:t>would be written to the terminal. We could write a list comprehension such as the following:</w:t>
+        <w:t>0, 1, 2, 3, and 4 would be written to the terminal. We could write a list comprehension such as the following:</w:t>
       </w:r>
     </w:p>
     <w:p>
@@ -2520,6 +2434,7 @@
           <w:sz w:val="17"/>
           <w:szCs w:val="17"/>
         </w:rPr>
+        <w:lastRenderedPageBreak/>
         <w:t xml:space="preserve">list = </w:t>
       </w:r>
       <w:r>
@@ -3047,31 +2962,266 @@
           <w:sz w:val="22"/>
           <w:szCs w:val="22"/>
         </w:rPr>
+        <w:t>We can also write this process as a “for loop</w:t>
+      </w:r>
+      <w:r>
+        <w:rPr>
+          <w:rFonts w:ascii="Times New Roman" w:hAnsi="Times New Roman" w:cs="Times New Roman"/>
+          <w:sz w:val="22"/>
+          <w:szCs w:val="22"/>
+        </w:rPr>
+        <w:t>”</w:t>
+      </w:r>
+      <w:r>
+        <w:rPr>
+          <w:rFonts w:ascii="Times New Roman" w:hAnsi="Times New Roman" w:cs="Times New Roman"/>
+          <w:sz w:val="22"/>
+          <w:szCs w:val="22"/>
+        </w:rPr>
+        <w:t>:</w:t>
+      </w:r>
+    </w:p>
+    <w:p>
+      <w:pPr>
+        <w:widowControl w:val="0"/>
+        <w:pBdr>
+          <w:left w:val="single" w:sz="4" w:space="4" w:color="auto"/>
+        </w:pBdr>
+        <w:tabs>
+          <w:tab w:val="left" w:pos="560"/>
+          <w:tab w:val="left" w:pos="1120"/>
+          <w:tab w:val="left" w:pos="1680"/>
+          <w:tab w:val="left" w:pos="2240"/>
+          <w:tab w:val="left" w:pos="2800"/>
+          <w:tab w:val="left" w:pos="3360"/>
+          <w:tab w:val="left" w:pos="3920"/>
+          <w:tab w:val="left" w:pos="4480"/>
+          <w:tab w:val="left" w:pos="5040"/>
+          <w:tab w:val="left" w:pos="5600"/>
+          <w:tab w:val="left" w:pos="6160"/>
+          <w:tab w:val="left" w:pos="6720"/>
+        </w:tabs>
+        <w:autoSpaceDE w:val="0"/>
+        <w:autoSpaceDN w:val="0"/>
+        <w:adjustRightInd w:val="0"/>
+        <w:outlineLvl w:val="0"/>
+        <w:rPr>
+          <w:rFonts w:ascii="Andale Mono" w:hAnsi="Andale Mono" w:cs="Times New Roman"/>
+          <w:sz w:val="17"/>
+          <w:szCs w:val="17"/>
+        </w:rPr>
+      </w:pPr>
+      <w:proofErr w:type="spellStart"/>
+      <w:r>
+        <w:rPr>
+          <w:rFonts w:ascii="Andale Mono" w:hAnsi="Andale Mono" w:cs="Times New Roman"/>
+          <w:sz w:val="17"/>
+          <w:szCs w:val="17"/>
+        </w:rPr>
+        <w:t>incremets</w:t>
+      </w:r>
+      <w:proofErr w:type="spellEnd"/>
+      <w:r>
+        <w:rPr>
+          <w:rFonts w:ascii="Andale Mono" w:hAnsi="Andale Mono" w:cs="Times New Roman"/>
+          <w:sz w:val="17"/>
+          <w:szCs w:val="17"/>
+        </w:rPr>
+        <w:t xml:space="preserve"> = </w:t>
+      </w:r>
+      <w:proofErr w:type="gramStart"/>
+      <w:r>
+        <w:rPr>
+          <w:rFonts w:ascii="Andale Mono" w:hAnsi="Andale Mono" w:cs="Times New Roman"/>
+          <w:sz w:val="17"/>
+          <w:szCs w:val="17"/>
+        </w:rPr>
+        <w:t>range(</w:t>
+      </w:r>
+      <w:proofErr w:type="gramEnd"/>
+      <w:r>
+        <w:rPr>
+          <w:rFonts w:ascii="Andale Mono" w:hAnsi="Andale Mono" w:cs="Times New Roman"/>
+          <w:sz w:val="17"/>
+          <w:szCs w:val="17"/>
+        </w:rPr>
+        <w:t>5)</w:t>
+      </w:r>
+    </w:p>
+    <w:p>
+      <w:pPr>
+        <w:widowControl w:val="0"/>
+        <w:pBdr>
+          <w:left w:val="single" w:sz="4" w:space="4" w:color="auto"/>
+        </w:pBdr>
+        <w:tabs>
+          <w:tab w:val="left" w:pos="560"/>
+          <w:tab w:val="left" w:pos="1120"/>
+          <w:tab w:val="left" w:pos="1680"/>
+          <w:tab w:val="left" w:pos="2240"/>
+          <w:tab w:val="left" w:pos="2800"/>
+          <w:tab w:val="left" w:pos="3360"/>
+          <w:tab w:val="left" w:pos="3920"/>
+          <w:tab w:val="left" w:pos="4480"/>
+          <w:tab w:val="left" w:pos="5040"/>
+          <w:tab w:val="left" w:pos="5600"/>
+          <w:tab w:val="left" w:pos="6160"/>
+          <w:tab w:val="left" w:pos="6720"/>
+        </w:tabs>
+        <w:autoSpaceDE w:val="0"/>
+        <w:autoSpaceDN w:val="0"/>
+        <w:adjustRightInd w:val="0"/>
+        <w:outlineLvl w:val="0"/>
+        <w:rPr>
+          <w:rFonts w:ascii="Andale Mono" w:hAnsi="Andale Mono" w:cs="Times New Roman"/>
+          <w:sz w:val="17"/>
+          <w:szCs w:val="17"/>
+        </w:rPr>
+      </w:pPr>
+      <w:r>
+        <w:rPr>
+          <w:rFonts w:ascii="Andale Mono" w:hAnsi="Andale Mono" w:cs="Times New Roman"/>
+          <w:sz w:val="17"/>
+          <w:szCs w:val="17"/>
+        </w:rPr>
+        <w:t>list = []</w:t>
+      </w:r>
+    </w:p>
+    <w:p>
+      <w:pPr>
+        <w:widowControl w:val="0"/>
+        <w:pBdr>
+          <w:left w:val="single" w:sz="4" w:space="4" w:color="auto"/>
+        </w:pBdr>
+        <w:tabs>
+          <w:tab w:val="left" w:pos="560"/>
+          <w:tab w:val="left" w:pos="1120"/>
+          <w:tab w:val="left" w:pos="1680"/>
+          <w:tab w:val="left" w:pos="2240"/>
+          <w:tab w:val="left" w:pos="2800"/>
+          <w:tab w:val="left" w:pos="3360"/>
+          <w:tab w:val="left" w:pos="3920"/>
+          <w:tab w:val="left" w:pos="4480"/>
+          <w:tab w:val="left" w:pos="5040"/>
+          <w:tab w:val="left" w:pos="5600"/>
+          <w:tab w:val="left" w:pos="6160"/>
+          <w:tab w:val="left" w:pos="6720"/>
+        </w:tabs>
+        <w:autoSpaceDE w:val="0"/>
+        <w:autoSpaceDN w:val="0"/>
+        <w:adjustRightInd w:val="0"/>
+        <w:outlineLvl w:val="0"/>
+        <w:rPr>
+          <w:rFonts w:ascii="Andale Mono" w:hAnsi="Andale Mono" w:cs="Times New Roman"/>
+          <w:sz w:val="17"/>
+          <w:szCs w:val="17"/>
+        </w:rPr>
+      </w:pPr>
+      <w:r>
+        <w:rPr>
+          <w:rFonts w:ascii="Andale Mono" w:hAnsi="Andale Mono" w:cs="Times New Roman"/>
+          <w:sz w:val="17"/>
+          <w:szCs w:val="17"/>
+        </w:rPr>
+        <w:t>for x in increments:</w:t>
+      </w:r>
+    </w:p>
+    <w:p>
+      <w:pPr>
+        <w:widowControl w:val="0"/>
+        <w:pBdr>
+          <w:left w:val="single" w:sz="4" w:space="4" w:color="auto"/>
+        </w:pBdr>
+        <w:tabs>
+          <w:tab w:val="left" w:pos="560"/>
+          <w:tab w:val="left" w:pos="1120"/>
+          <w:tab w:val="left" w:pos="1680"/>
+          <w:tab w:val="left" w:pos="2240"/>
+          <w:tab w:val="left" w:pos="2800"/>
+          <w:tab w:val="left" w:pos="3360"/>
+          <w:tab w:val="left" w:pos="3920"/>
+          <w:tab w:val="left" w:pos="4480"/>
+          <w:tab w:val="left" w:pos="5040"/>
+          <w:tab w:val="left" w:pos="5600"/>
+          <w:tab w:val="left" w:pos="6160"/>
+          <w:tab w:val="left" w:pos="6720"/>
+        </w:tabs>
+        <w:autoSpaceDE w:val="0"/>
+        <w:autoSpaceDN w:val="0"/>
+        <w:adjustRightInd w:val="0"/>
+        <w:outlineLvl w:val="0"/>
+        <w:rPr>
+          <w:rFonts w:ascii="Andale Mono" w:hAnsi="Andale Mono" w:cs="Times New Roman"/>
+          <w:sz w:val="17"/>
+          <w:szCs w:val="17"/>
+        </w:rPr>
+      </w:pPr>
+      <w:r>
+        <w:rPr>
+          <w:rFonts w:ascii="Andale Mono" w:hAnsi="Andale Mono" w:cs="Times New Roman"/>
+          <w:sz w:val="17"/>
+          <w:szCs w:val="17"/>
+        </w:rPr>
         <w:tab/>
       </w:r>
-      <w:r>
-        <w:rPr>
-          <w:rFonts w:ascii="Times New Roman" w:hAnsi="Times New Roman" w:cs="Times New Roman"/>
-          <w:sz w:val="22"/>
-          <w:szCs w:val="22"/>
-        </w:rPr>
-        <w:tab/>
-      </w:r>
-      <w:r>
-        <w:rPr>
-          <w:rFonts w:ascii="Times New Roman" w:hAnsi="Times New Roman" w:cs="Times New Roman"/>
-          <w:sz w:val="22"/>
-          <w:szCs w:val="22"/>
-        </w:rPr>
-        <w:tab/>
-      </w:r>
-      <w:r>
-        <w:rPr>
-          <w:rFonts w:ascii="Times New Roman" w:hAnsi="Times New Roman" w:cs="Times New Roman"/>
-          <w:sz w:val="22"/>
-          <w:szCs w:val="22"/>
-        </w:rPr>
-        <w:t>d.) concatenate, append, extend</w:t>
+      <w:proofErr w:type="spellStart"/>
+      <w:proofErr w:type="gramStart"/>
+      <w:r>
+        <w:rPr>
+          <w:rFonts w:ascii="Andale Mono" w:hAnsi="Andale Mono" w:cs="Times New Roman"/>
+          <w:sz w:val="17"/>
+          <w:szCs w:val="17"/>
+        </w:rPr>
+        <w:t>list.append</w:t>
+      </w:r>
+      <w:proofErr w:type="spellEnd"/>
+      <w:proofErr w:type="gramEnd"/>
+      <w:r>
+        <w:rPr>
+          <w:rFonts w:ascii="Andale Mono" w:hAnsi="Andale Mono" w:cs="Times New Roman"/>
+          <w:sz w:val="17"/>
+          <w:szCs w:val="17"/>
+        </w:rPr>
+        <w:t>(x*3)</w:t>
+      </w:r>
+    </w:p>
+    <w:p>
+      <w:pPr>
+        <w:widowControl w:val="0"/>
+        <w:pBdr>
+          <w:left w:val="single" w:sz="4" w:space="4" w:color="auto"/>
+        </w:pBdr>
+        <w:tabs>
+          <w:tab w:val="left" w:pos="560"/>
+          <w:tab w:val="left" w:pos="1120"/>
+          <w:tab w:val="left" w:pos="1680"/>
+          <w:tab w:val="left" w:pos="2240"/>
+          <w:tab w:val="left" w:pos="2800"/>
+          <w:tab w:val="left" w:pos="3360"/>
+          <w:tab w:val="left" w:pos="3920"/>
+          <w:tab w:val="left" w:pos="4480"/>
+          <w:tab w:val="left" w:pos="5040"/>
+          <w:tab w:val="left" w:pos="5600"/>
+          <w:tab w:val="left" w:pos="6160"/>
+          <w:tab w:val="left" w:pos="6720"/>
+        </w:tabs>
+        <w:autoSpaceDE w:val="0"/>
+        <w:autoSpaceDN w:val="0"/>
+        <w:adjustRightInd w:val="0"/>
+        <w:outlineLvl w:val="0"/>
+        <w:rPr>
+          <w:rFonts w:ascii="Andale Mono" w:hAnsi="Andale Mono" w:cs="Times New Roman"/>
+          <w:sz w:val="17"/>
+          <w:szCs w:val="17"/>
+        </w:rPr>
+      </w:pPr>
+      <w:r>
+        <w:rPr>
+          <w:rFonts w:ascii="Andale Mono" w:hAnsi="Andale Mono" w:cs="Times New Roman"/>
+          <w:sz w:val="17"/>
+          <w:szCs w:val="17"/>
+        </w:rPr>
+        <w:t>print(list)</w:t>
       </w:r>
     </w:p>
     <w:p>
@@ -3102,38 +3252,6 @@
           <w:szCs w:val="22"/>
         </w:rPr>
       </w:pPr>
-      <w:r>
-        <w:rPr>
-          <w:rFonts w:ascii="Times New Roman" w:hAnsi="Times New Roman" w:cs="Times New Roman"/>
-          <w:sz w:val="22"/>
-          <w:szCs w:val="22"/>
-        </w:rPr>
-        <w:tab/>
-      </w:r>
-      <w:r>
-        <w:rPr>
-          <w:rFonts w:ascii="Times New Roman" w:hAnsi="Times New Roman" w:cs="Times New Roman"/>
-          <w:sz w:val="22"/>
-          <w:szCs w:val="22"/>
-        </w:rPr>
-        <w:tab/>
-      </w:r>
-      <w:r>
-        <w:rPr>
-          <w:rFonts w:ascii="Times New Roman" w:hAnsi="Times New Roman" w:cs="Times New Roman"/>
-          <w:sz w:val="22"/>
-          <w:szCs w:val="22"/>
-        </w:rPr>
-        <w:tab/>
-      </w:r>
-      <w:r>
-        <w:rPr>
-          <w:rFonts w:ascii="Times New Roman" w:hAnsi="Times New Roman" w:cs="Times New Roman"/>
-          <w:sz w:val="22"/>
-          <w:szCs w:val="22"/>
-        </w:rPr>
-        <w:t>e.) functions</w:t>
-      </w:r>
     </w:p>
     <w:p>
       <w:pPr>
@@ -3169,31 +3287,675 @@
           <w:sz w:val="22"/>
           <w:szCs w:val="22"/>
         </w:rPr>
-        <w:tab/>
-      </w:r>
-      <w:r>
-        <w:rPr>
-          <w:rFonts w:ascii="Times New Roman" w:hAnsi="Times New Roman" w:cs="Times New Roman"/>
-          <w:sz w:val="22"/>
-          <w:szCs w:val="22"/>
-        </w:rPr>
-        <w:tab/>
-      </w:r>
-      <w:r>
-        <w:rPr>
-          <w:rFonts w:ascii="Times New Roman" w:hAnsi="Times New Roman" w:cs="Times New Roman"/>
-          <w:sz w:val="22"/>
-          <w:szCs w:val="22"/>
-        </w:rPr>
-        <w:tab/>
-      </w:r>
-      <w:r>
-        <w:rPr>
-          <w:rFonts w:ascii="Times New Roman" w:hAnsi="Times New Roman" w:cs="Times New Roman"/>
-          <w:sz w:val="22"/>
-          <w:szCs w:val="22"/>
-        </w:rPr>
-        <w:t>f.) objects</w:t>
+        <w:t xml:space="preserve">In this example we can see the use of </w:t>
+      </w:r>
+      <w:proofErr w:type="gramStart"/>
+      <w:r>
+        <w:rPr>
+          <w:rFonts w:ascii="Times New Roman" w:hAnsi="Times New Roman" w:cs="Times New Roman"/>
+          <w:sz w:val="22"/>
+          <w:szCs w:val="22"/>
+        </w:rPr>
+        <w:t>append(</w:t>
+      </w:r>
+      <w:proofErr w:type="gramEnd"/>
+      <w:r>
+        <w:rPr>
+          <w:rFonts w:ascii="Times New Roman" w:hAnsi="Times New Roman" w:cs="Times New Roman"/>
+          <w:sz w:val="22"/>
+          <w:szCs w:val="22"/>
+        </w:rPr>
+        <w:t xml:space="preserve">). It is important to make a distinction between </w:t>
+      </w:r>
+      <w:proofErr w:type="gramStart"/>
+      <w:r>
+        <w:rPr>
+          <w:rFonts w:ascii="Times New Roman" w:hAnsi="Times New Roman" w:cs="Times New Roman"/>
+          <w:sz w:val="22"/>
+          <w:szCs w:val="22"/>
+        </w:rPr>
+        <w:t>append(</w:t>
+      </w:r>
+      <w:proofErr w:type="gramEnd"/>
+      <w:r>
+        <w:rPr>
+          <w:rFonts w:ascii="Times New Roman" w:hAnsi="Times New Roman" w:cs="Times New Roman"/>
+          <w:sz w:val="22"/>
+          <w:szCs w:val="22"/>
+        </w:rPr>
+        <w:t>) and extend(). This can be illustrated as follows:</w:t>
+      </w:r>
+    </w:p>
+    <w:p>
+      <w:pPr>
+        <w:widowControl w:val="0"/>
+        <w:pBdr>
+          <w:left w:val="single" w:sz="4" w:space="4" w:color="auto"/>
+        </w:pBdr>
+        <w:tabs>
+          <w:tab w:val="left" w:pos="560"/>
+          <w:tab w:val="left" w:pos="1120"/>
+          <w:tab w:val="left" w:pos="1680"/>
+          <w:tab w:val="left" w:pos="2240"/>
+          <w:tab w:val="left" w:pos="2800"/>
+          <w:tab w:val="left" w:pos="3360"/>
+          <w:tab w:val="left" w:pos="3920"/>
+          <w:tab w:val="left" w:pos="4480"/>
+          <w:tab w:val="left" w:pos="5040"/>
+          <w:tab w:val="left" w:pos="5600"/>
+          <w:tab w:val="left" w:pos="6160"/>
+          <w:tab w:val="left" w:pos="6720"/>
+        </w:tabs>
+        <w:autoSpaceDE w:val="0"/>
+        <w:autoSpaceDN w:val="0"/>
+        <w:adjustRightInd w:val="0"/>
+        <w:outlineLvl w:val="0"/>
+        <w:rPr>
+          <w:rFonts w:ascii="Andale Mono" w:hAnsi="Andale Mono" w:cs="Times New Roman"/>
+          <w:sz w:val="17"/>
+          <w:szCs w:val="17"/>
+        </w:rPr>
+      </w:pPr>
+      <w:r>
+        <w:rPr>
+          <w:rFonts w:ascii="Andale Mono" w:hAnsi="Andale Mono" w:cs="Times New Roman"/>
+          <w:sz w:val="17"/>
+          <w:szCs w:val="17"/>
+        </w:rPr>
+        <w:t>list_1 = [0, 1, 2, 3]</w:t>
+      </w:r>
+    </w:p>
+    <w:p>
+      <w:pPr>
+        <w:widowControl w:val="0"/>
+        <w:pBdr>
+          <w:left w:val="single" w:sz="4" w:space="4" w:color="auto"/>
+        </w:pBdr>
+        <w:tabs>
+          <w:tab w:val="left" w:pos="560"/>
+          <w:tab w:val="left" w:pos="1120"/>
+          <w:tab w:val="left" w:pos="1680"/>
+          <w:tab w:val="left" w:pos="2240"/>
+          <w:tab w:val="left" w:pos="2800"/>
+          <w:tab w:val="left" w:pos="3360"/>
+          <w:tab w:val="left" w:pos="3920"/>
+          <w:tab w:val="left" w:pos="4480"/>
+          <w:tab w:val="left" w:pos="5040"/>
+          <w:tab w:val="left" w:pos="5600"/>
+          <w:tab w:val="left" w:pos="6160"/>
+          <w:tab w:val="left" w:pos="6720"/>
+        </w:tabs>
+        <w:autoSpaceDE w:val="0"/>
+        <w:autoSpaceDN w:val="0"/>
+        <w:adjustRightInd w:val="0"/>
+        <w:outlineLvl w:val="0"/>
+        <w:rPr>
+          <w:rFonts w:ascii="Andale Mono" w:hAnsi="Andale Mono" w:cs="Times New Roman"/>
+          <w:sz w:val="17"/>
+          <w:szCs w:val="17"/>
+        </w:rPr>
+      </w:pPr>
+      <w:r>
+        <w:rPr>
+          <w:rFonts w:ascii="Andale Mono" w:hAnsi="Andale Mono" w:cs="Times New Roman"/>
+          <w:sz w:val="17"/>
+          <w:szCs w:val="17"/>
+        </w:rPr>
+        <w:t>list_2 = [4, 5, 6, 7]</w:t>
+      </w:r>
+    </w:p>
+    <w:p>
+      <w:pPr>
+        <w:widowControl w:val="0"/>
+        <w:pBdr>
+          <w:left w:val="single" w:sz="4" w:space="4" w:color="auto"/>
+        </w:pBdr>
+        <w:tabs>
+          <w:tab w:val="left" w:pos="560"/>
+          <w:tab w:val="left" w:pos="1120"/>
+          <w:tab w:val="left" w:pos="1680"/>
+          <w:tab w:val="left" w:pos="2240"/>
+          <w:tab w:val="left" w:pos="2800"/>
+          <w:tab w:val="left" w:pos="3360"/>
+          <w:tab w:val="left" w:pos="3920"/>
+          <w:tab w:val="left" w:pos="4480"/>
+          <w:tab w:val="left" w:pos="5040"/>
+          <w:tab w:val="left" w:pos="5600"/>
+          <w:tab w:val="left" w:pos="6160"/>
+          <w:tab w:val="left" w:pos="6720"/>
+        </w:tabs>
+        <w:autoSpaceDE w:val="0"/>
+        <w:autoSpaceDN w:val="0"/>
+        <w:adjustRightInd w:val="0"/>
+        <w:outlineLvl w:val="0"/>
+        <w:rPr>
+          <w:rFonts w:ascii="Andale Mono" w:hAnsi="Andale Mono" w:cs="Times New Roman"/>
+          <w:sz w:val="17"/>
+          <w:szCs w:val="17"/>
+        </w:rPr>
+      </w:pPr>
+      <w:r>
+        <w:rPr>
+          <w:rFonts w:ascii="Andale Mono" w:hAnsi="Andale Mono" w:cs="Times New Roman"/>
+          <w:sz w:val="17"/>
+          <w:szCs w:val="17"/>
+        </w:rPr>
+        <w:t>list_</w:t>
+      </w:r>
+      <w:proofErr w:type="gramStart"/>
+      <w:r>
+        <w:rPr>
+          <w:rFonts w:ascii="Andale Mono" w:hAnsi="Andale Mono" w:cs="Times New Roman"/>
+          <w:sz w:val="17"/>
+          <w:szCs w:val="17"/>
+        </w:rPr>
+        <w:t>1.append</w:t>
+      </w:r>
+      <w:proofErr w:type="gramEnd"/>
+      <w:r>
+        <w:rPr>
+          <w:rFonts w:ascii="Andale Mono" w:hAnsi="Andale Mono" w:cs="Times New Roman"/>
+          <w:sz w:val="17"/>
+          <w:szCs w:val="17"/>
+        </w:rPr>
+        <w:t>(list_2)</w:t>
+      </w:r>
+    </w:p>
+    <w:p>
+      <w:pPr>
+        <w:widowControl w:val="0"/>
+        <w:pBdr>
+          <w:left w:val="single" w:sz="4" w:space="4" w:color="auto"/>
+        </w:pBdr>
+        <w:tabs>
+          <w:tab w:val="left" w:pos="560"/>
+          <w:tab w:val="left" w:pos="1120"/>
+          <w:tab w:val="left" w:pos="1680"/>
+          <w:tab w:val="left" w:pos="2240"/>
+          <w:tab w:val="left" w:pos="2800"/>
+          <w:tab w:val="left" w:pos="3360"/>
+          <w:tab w:val="left" w:pos="3920"/>
+          <w:tab w:val="left" w:pos="4480"/>
+          <w:tab w:val="left" w:pos="5040"/>
+          <w:tab w:val="left" w:pos="5600"/>
+          <w:tab w:val="left" w:pos="6160"/>
+          <w:tab w:val="left" w:pos="6720"/>
+        </w:tabs>
+        <w:autoSpaceDE w:val="0"/>
+        <w:autoSpaceDN w:val="0"/>
+        <w:adjustRightInd w:val="0"/>
+        <w:outlineLvl w:val="0"/>
+        <w:rPr>
+          <w:rFonts w:ascii="Andale Mono" w:hAnsi="Andale Mono" w:cs="Times New Roman"/>
+          <w:sz w:val="17"/>
+          <w:szCs w:val="17"/>
+        </w:rPr>
+      </w:pPr>
+      <w:r>
+        <w:rPr>
+          <w:rFonts w:ascii="Andale Mono" w:hAnsi="Andale Mono" w:cs="Times New Roman"/>
+          <w:sz w:val="17"/>
+          <w:szCs w:val="17"/>
+        </w:rPr>
+        <w:t>print(list_1)</w:t>
+      </w:r>
+    </w:p>
+    <w:p>
+      <w:pPr>
+        <w:widowControl w:val="0"/>
+        <w:tabs>
+          <w:tab w:val="left" w:pos="560"/>
+          <w:tab w:val="left" w:pos="1120"/>
+          <w:tab w:val="left" w:pos="1680"/>
+          <w:tab w:val="left" w:pos="2240"/>
+          <w:tab w:val="left" w:pos="2800"/>
+          <w:tab w:val="left" w:pos="3360"/>
+          <w:tab w:val="left" w:pos="3920"/>
+          <w:tab w:val="left" w:pos="4480"/>
+          <w:tab w:val="left" w:pos="5040"/>
+          <w:tab w:val="left" w:pos="5600"/>
+          <w:tab w:val="left" w:pos="6160"/>
+          <w:tab w:val="left" w:pos="6720"/>
+        </w:tabs>
+        <w:autoSpaceDE w:val="0"/>
+        <w:autoSpaceDN w:val="0"/>
+        <w:adjustRightInd w:val="0"/>
+        <w:spacing w:line="480" w:lineRule="auto"/>
+        <w:outlineLvl w:val="0"/>
+        <w:rPr>
+          <w:rFonts w:ascii="Times New Roman" w:hAnsi="Times New Roman" w:cs="Times New Roman"/>
+          <w:sz w:val="22"/>
+          <w:szCs w:val="22"/>
+        </w:rPr>
+      </w:pPr>
+    </w:p>
+    <w:p>
+      <w:pPr>
+        <w:widowControl w:val="0"/>
+        <w:tabs>
+          <w:tab w:val="left" w:pos="560"/>
+          <w:tab w:val="left" w:pos="1120"/>
+          <w:tab w:val="left" w:pos="1680"/>
+          <w:tab w:val="left" w:pos="2240"/>
+          <w:tab w:val="left" w:pos="2800"/>
+          <w:tab w:val="left" w:pos="3360"/>
+          <w:tab w:val="left" w:pos="3920"/>
+          <w:tab w:val="left" w:pos="4480"/>
+          <w:tab w:val="left" w:pos="5040"/>
+          <w:tab w:val="left" w:pos="5600"/>
+          <w:tab w:val="left" w:pos="6160"/>
+          <w:tab w:val="left" w:pos="6720"/>
+        </w:tabs>
+        <w:autoSpaceDE w:val="0"/>
+        <w:autoSpaceDN w:val="0"/>
+        <w:adjustRightInd w:val="0"/>
+        <w:spacing w:line="480" w:lineRule="auto"/>
+        <w:outlineLvl w:val="0"/>
+        <w:rPr>
+          <w:rFonts w:ascii="Times New Roman" w:hAnsi="Times New Roman" w:cs="Times New Roman"/>
+          <w:sz w:val="22"/>
+          <w:szCs w:val="22"/>
+        </w:rPr>
+      </w:pPr>
+      <w:r>
+        <w:rPr>
+          <w:rFonts w:ascii="Times New Roman" w:hAnsi="Times New Roman" w:cs="Times New Roman"/>
+          <w:sz w:val="22"/>
+          <w:szCs w:val="22"/>
+        </w:rPr>
+        <w:t>Which results in:</w:t>
+      </w:r>
+    </w:p>
+    <w:p>
+      <w:pPr>
+        <w:widowControl w:val="0"/>
+        <w:pBdr>
+          <w:left w:val="single" w:sz="4" w:space="4" w:color="auto"/>
+        </w:pBdr>
+        <w:tabs>
+          <w:tab w:val="left" w:pos="560"/>
+          <w:tab w:val="left" w:pos="1120"/>
+          <w:tab w:val="left" w:pos="1680"/>
+          <w:tab w:val="left" w:pos="2240"/>
+          <w:tab w:val="left" w:pos="2800"/>
+          <w:tab w:val="left" w:pos="3360"/>
+          <w:tab w:val="left" w:pos="3920"/>
+          <w:tab w:val="left" w:pos="4480"/>
+          <w:tab w:val="left" w:pos="5040"/>
+          <w:tab w:val="left" w:pos="5600"/>
+          <w:tab w:val="left" w:pos="6160"/>
+          <w:tab w:val="left" w:pos="6720"/>
+        </w:tabs>
+        <w:autoSpaceDE w:val="0"/>
+        <w:autoSpaceDN w:val="0"/>
+        <w:adjustRightInd w:val="0"/>
+        <w:outlineLvl w:val="0"/>
+        <w:rPr>
+          <w:rFonts w:ascii="Andale Mono" w:hAnsi="Andale Mono" w:cs="Times New Roman"/>
+          <w:sz w:val="17"/>
+          <w:szCs w:val="17"/>
+        </w:rPr>
+      </w:pPr>
+      <w:r>
+        <w:rPr>
+          <w:rFonts w:ascii="Andale Mono" w:hAnsi="Andale Mono" w:cs="Times New Roman"/>
+          <w:sz w:val="17"/>
+          <w:szCs w:val="17"/>
+        </w:rPr>
+        <w:t>[0, 1, 2, 3, [4, 5, 6, 7]]</w:t>
+      </w:r>
+    </w:p>
+    <w:p>
+      <w:pPr>
+        <w:widowControl w:val="0"/>
+        <w:tabs>
+          <w:tab w:val="left" w:pos="560"/>
+          <w:tab w:val="left" w:pos="1120"/>
+          <w:tab w:val="left" w:pos="1680"/>
+          <w:tab w:val="left" w:pos="2240"/>
+          <w:tab w:val="left" w:pos="2800"/>
+          <w:tab w:val="left" w:pos="3360"/>
+          <w:tab w:val="left" w:pos="3920"/>
+          <w:tab w:val="left" w:pos="4480"/>
+          <w:tab w:val="left" w:pos="5040"/>
+          <w:tab w:val="left" w:pos="5600"/>
+          <w:tab w:val="left" w:pos="6160"/>
+          <w:tab w:val="left" w:pos="6720"/>
+        </w:tabs>
+        <w:autoSpaceDE w:val="0"/>
+        <w:autoSpaceDN w:val="0"/>
+        <w:adjustRightInd w:val="0"/>
+        <w:spacing w:line="480" w:lineRule="auto"/>
+        <w:outlineLvl w:val="0"/>
+        <w:rPr>
+          <w:rFonts w:ascii="Times New Roman" w:hAnsi="Times New Roman" w:cs="Times New Roman"/>
+          <w:sz w:val="22"/>
+          <w:szCs w:val="22"/>
+        </w:rPr>
+      </w:pPr>
+    </w:p>
+    <w:p>
+      <w:pPr>
+        <w:widowControl w:val="0"/>
+        <w:tabs>
+          <w:tab w:val="left" w:pos="560"/>
+          <w:tab w:val="left" w:pos="1120"/>
+          <w:tab w:val="left" w:pos="1680"/>
+          <w:tab w:val="left" w:pos="2240"/>
+          <w:tab w:val="left" w:pos="2800"/>
+          <w:tab w:val="left" w:pos="3360"/>
+          <w:tab w:val="left" w:pos="3920"/>
+          <w:tab w:val="left" w:pos="4480"/>
+          <w:tab w:val="left" w:pos="5040"/>
+          <w:tab w:val="left" w:pos="5600"/>
+          <w:tab w:val="left" w:pos="6160"/>
+          <w:tab w:val="left" w:pos="6720"/>
+        </w:tabs>
+        <w:autoSpaceDE w:val="0"/>
+        <w:autoSpaceDN w:val="0"/>
+        <w:adjustRightInd w:val="0"/>
+        <w:spacing w:line="480" w:lineRule="auto"/>
+        <w:outlineLvl w:val="0"/>
+        <w:rPr>
+          <w:rFonts w:ascii="Times New Roman" w:hAnsi="Times New Roman" w:cs="Times New Roman"/>
+          <w:sz w:val="22"/>
+          <w:szCs w:val="22"/>
+        </w:rPr>
+      </w:pPr>
+      <w:r>
+        <w:rPr>
+          <w:rFonts w:ascii="Times New Roman" w:hAnsi="Times New Roman" w:cs="Times New Roman"/>
+          <w:sz w:val="22"/>
+          <w:szCs w:val="22"/>
+        </w:rPr>
+        <w:t>but:</w:t>
+      </w:r>
+    </w:p>
+    <w:p>
+      <w:pPr>
+        <w:widowControl w:val="0"/>
+        <w:pBdr>
+          <w:left w:val="single" w:sz="4" w:space="4" w:color="auto"/>
+        </w:pBdr>
+        <w:tabs>
+          <w:tab w:val="left" w:pos="560"/>
+          <w:tab w:val="left" w:pos="1120"/>
+          <w:tab w:val="left" w:pos="1680"/>
+          <w:tab w:val="left" w:pos="2240"/>
+          <w:tab w:val="left" w:pos="2800"/>
+          <w:tab w:val="left" w:pos="3360"/>
+          <w:tab w:val="left" w:pos="3920"/>
+          <w:tab w:val="left" w:pos="4480"/>
+          <w:tab w:val="left" w:pos="5040"/>
+          <w:tab w:val="left" w:pos="5600"/>
+          <w:tab w:val="left" w:pos="6160"/>
+          <w:tab w:val="left" w:pos="6720"/>
+        </w:tabs>
+        <w:autoSpaceDE w:val="0"/>
+        <w:autoSpaceDN w:val="0"/>
+        <w:adjustRightInd w:val="0"/>
+        <w:outlineLvl w:val="0"/>
+        <w:rPr>
+          <w:rFonts w:ascii="Andale Mono" w:hAnsi="Andale Mono" w:cs="Times New Roman"/>
+          <w:sz w:val="17"/>
+          <w:szCs w:val="17"/>
+        </w:rPr>
+      </w:pPr>
+      <w:r>
+        <w:rPr>
+          <w:rFonts w:ascii="Andale Mono" w:hAnsi="Andale Mono" w:cs="Times New Roman"/>
+          <w:sz w:val="17"/>
+          <w:szCs w:val="17"/>
+        </w:rPr>
+        <w:t>list_1 = [0, 1, 2, 3]</w:t>
+      </w:r>
+    </w:p>
+    <w:p>
+      <w:pPr>
+        <w:widowControl w:val="0"/>
+        <w:pBdr>
+          <w:left w:val="single" w:sz="4" w:space="4" w:color="auto"/>
+        </w:pBdr>
+        <w:tabs>
+          <w:tab w:val="left" w:pos="560"/>
+          <w:tab w:val="left" w:pos="1120"/>
+          <w:tab w:val="left" w:pos="1680"/>
+          <w:tab w:val="left" w:pos="2240"/>
+          <w:tab w:val="left" w:pos="2800"/>
+          <w:tab w:val="left" w:pos="3360"/>
+          <w:tab w:val="left" w:pos="3920"/>
+          <w:tab w:val="left" w:pos="4480"/>
+          <w:tab w:val="left" w:pos="5040"/>
+          <w:tab w:val="left" w:pos="5600"/>
+          <w:tab w:val="left" w:pos="6160"/>
+          <w:tab w:val="left" w:pos="6720"/>
+        </w:tabs>
+        <w:autoSpaceDE w:val="0"/>
+        <w:autoSpaceDN w:val="0"/>
+        <w:adjustRightInd w:val="0"/>
+        <w:outlineLvl w:val="0"/>
+        <w:rPr>
+          <w:rFonts w:ascii="Andale Mono" w:hAnsi="Andale Mono" w:cs="Times New Roman"/>
+          <w:sz w:val="17"/>
+          <w:szCs w:val="17"/>
+        </w:rPr>
+      </w:pPr>
+      <w:r>
+        <w:rPr>
+          <w:rFonts w:ascii="Andale Mono" w:hAnsi="Andale Mono" w:cs="Times New Roman"/>
+          <w:sz w:val="17"/>
+          <w:szCs w:val="17"/>
+        </w:rPr>
+        <w:t>list_2 = [4, 5, 6, 7]</w:t>
+      </w:r>
+    </w:p>
+    <w:p>
+      <w:pPr>
+        <w:widowControl w:val="0"/>
+        <w:pBdr>
+          <w:left w:val="single" w:sz="4" w:space="4" w:color="auto"/>
+        </w:pBdr>
+        <w:tabs>
+          <w:tab w:val="left" w:pos="560"/>
+          <w:tab w:val="left" w:pos="1120"/>
+          <w:tab w:val="left" w:pos="1680"/>
+          <w:tab w:val="left" w:pos="2240"/>
+          <w:tab w:val="left" w:pos="2800"/>
+          <w:tab w:val="left" w:pos="3360"/>
+          <w:tab w:val="left" w:pos="3920"/>
+          <w:tab w:val="left" w:pos="4480"/>
+          <w:tab w:val="left" w:pos="5040"/>
+          <w:tab w:val="left" w:pos="5600"/>
+          <w:tab w:val="left" w:pos="6160"/>
+          <w:tab w:val="left" w:pos="6720"/>
+        </w:tabs>
+        <w:autoSpaceDE w:val="0"/>
+        <w:autoSpaceDN w:val="0"/>
+        <w:adjustRightInd w:val="0"/>
+        <w:outlineLvl w:val="0"/>
+        <w:rPr>
+          <w:rFonts w:ascii="Andale Mono" w:hAnsi="Andale Mono" w:cs="Times New Roman"/>
+          <w:sz w:val="17"/>
+          <w:szCs w:val="17"/>
+        </w:rPr>
+      </w:pPr>
+      <w:r>
+        <w:rPr>
+          <w:rFonts w:ascii="Andale Mono" w:hAnsi="Andale Mono" w:cs="Times New Roman"/>
+          <w:sz w:val="17"/>
+          <w:szCs w:val="17"/>
+        </w:rPr>
+        <w:t>list_</w:t>
+      </w:r>
+      <w:proofErr w:type="gramStart"/>
+      <w:r>
+        <w:rPr>
+          <w:rFonts w:ascii="Andale Mono" w:hAnsi="Andale Mono" w:cs="Times New Roman"/>
+          <w:sz w:val="17"/>
+          <w:szCs w:val="17"/>
+        </w:rPr>
+        <w:t>1.extend</w:t>
+      </w:r>
+      <w:proofErr w:type="gramEnd"/>
+      <w:r>
+        <w:rPr>
+          <w:rFonts w:ascii="Andale Mono" w:hAnsi="Andale Mono" w:cs="Times New Roman"/>
+          <w:sz w:val="17"/>
+          <w:szCs w:val="17"/>
+        </w:rPr>
+        <w:t>(list_2)</w:t>
+      </w:r>
+    </w:p>
+    <w:p>
+      <w:pPr>
+        <w:widowControl w:val="0"/>
+        <w:pBdr>
+          <w:left w:val="single" w:sz="4" w:space="4" w:color="auto"/>
+        </w:pBdr>
+        <w:tabs>
+          <w:tab w:val="left" w:pos="560"/>
+          <w:tab w:val="left" w:pos="1120"/>
+          <w:tab w:val="left" w:pos="1680"/>
+          <w:tab w:val="left" w:pos="2240"/>
+          <w:tab w:val="left" w:pos="2800"/>
+          <w:tab w:val="left" w:pos="3360"/>
+          <w:tab w:val="left" w:pos="3920"/>
+          <w:tab w:val="left" w:pos="4480"/>
+          <w:tab w:val="left" w:pos="5040"/>
+          <w:tab w:val="left" w:pos="5600"/>
+          <w:tab w:val="left" w:pos="6160"/>
+          <w:tab w:val="left" w:pos="6720"/>
+        </w:tabs>
+        <w:autoSpaceDE w:val="0"/>
+        <w:autoSpaceDN w:val="0"/>
+        <w:adjustRightInd w:val="0"/>
+        <w:outlineLvl w:val="0"/>
+        <w:rPr>
+          <w:rFonts w:ascii="Andale Mono" w:hAnsi="Andale Mono" w:cs="Times New Roman"/>
+          <w:sz w:val="17"/>
+          <w:szCs w:val="17"/>
+        </w:rPr>
+      </w:pPr>
+      <w:r>
+        <w:rPr>
+          <w:rFonts w:ascii="Andale Mono" w:hAnsi="Andale Mono" w:cs="Times New Roman"/>
+          <w:sz w:val="17"/>
+          <w:szCs w:val="17"/>
+        </w:rPr>
+        <w:t>print(list_1)</w:t>
+      </w:r>
+    </w:p>
+    <w:p>
+      <w:pPr>
+        <w:widowControl w:val="0"/>
+        <w:tabs>
+          <w:tab w:val="left" w:pos="560"/>
+          <w:tab w:val="left" w:pos="1120"/>
+          <w:tab w:val="left" w:pos="1680"/>
+          <w:tab w:val="left" w:pos="2240"/>
+          <w:tab w:val="left" w:pos="2800"/>
+          <w:tab w:val="left" w:pos="3360"/>
+          <w:tab w:val="left" w:pos="3920"/>
+          <w:tab w:val="left" w:pos="4480"/>
+          <w:tab w:val="left" w:pos="5040"/>
+          <w:tab w:val="left" w:pos="5600"/>
+          <w:tab w:val="left" w:pos="6160"/>
+          <w:tab w:val="left" w:pos="6720"/>
+        </w:tabs>
+        <w:autoSpaceDE w:val="0"/>
+        <w:autoSpaceDN w:val="0"/>
+        <w:adjustRightInd w:val="0"/>
+        <w:spacing w:line="480" w:lineRule="auto"/>
+        <w:outlineLvl w:val="0"/>
+        <w:rPr>
+          <w:rFonts w:ascii="Times New Roman" w:hAnsi="Times New Roman" w:cs="Times New Roman"/>
+          <w:sz w:val="22"/>
+          <w:szCs w:val="22"/>
+        </w:rPr>
+      </w:pPr>
+    </w:p>
+    <w:p>
+      <w:pPr>
+        <w:widowControl w:val="0"/>
+        <w:tabs>
+          <w:tab w:val="left" w:pos="560"/>
+          <w:tab w:val="left" w:pos="1120"/>
+          <w:tab w:val="left" w:pos="1680"/>
+          <w:tab w:val="left" w:pos="2240"/>
+          <w:tab w:val="left" w:pos="2800"/>
+          <w:tab w:val="left" w:pos="3360"/>
+          <w:tab w:val="left" w:pos="3920"/>
+          <w:tab w:val="left" w:pos="4480"/>
+          <w:tab w:val="left" w:pos="5040"/>
+          <w:tab w:val="left" w:pos="5600"/>
+          <w:tab w:val="left" w:pos="6160"/>
+          <w:tab w:val="left" w:pos="6720"/>
+        </w:tabs>
+        <w:autoSpaceDE w:val="0"/>
+        <w:autoSpaceDN w:val="0"/>
+        <w:adjustRightInd w:val="0"/>
+        <w:spacing w:line="480" w:lineRule="auto"/>
+        <w:outlineLvl w:val="0"/>
+        <w:rPr>
+          <w:rFonts w:ascii="Times New Roman" w:hAnsi="Times New Roman" w:cs="Times New Roman"/>
+          <w:sz w:val="22"/>
+          <w:szCs w:val="22"/>
+        </w:rPr>
+      </w:pPr>
+      <w:r>
+        <w:rPr>
+          <w:rFonts w:ascii="Times New Roman" w:hAnsi="Times New Roman" w:cs="Times New Roman"/>
+          <w:sz w:val="22"/>
+          <w:szCs w:val="22"/>
+        </w:rPr>
+        <w:t>results in:</w:t>
+      </w:r>
+    </w:p>
+    <w:p>
+      <w:pPr>
+        <w:widowControl w:val="0"/>
+        <w:pBdr>
+          <w:left w:val="single" w:sz="4" w:space="4" w:color="auto"/>
+        </w:pBdr>
+        <w:tabs>
+          <w:tab w:val="left" w:pos="560"/>
+          <w:tab w:val="left" w:pos="1120"/>
+          <w:tab w:val="left" w:pos="1680"/>
+          <w:tab w:val="left" w:pos="2240"/>
+          <w:tab w:val="left" w:pos="2800"/>
+          <w:tab w:val="left" w:pos="3360"/>
+          <w:tab w:val="left" w:pos="3920"/>
+          <w:tab w:val="left" w:pos="4480"/>
+          <w:tab w:val="left" w:pos="5040"/>
+          <w:tab w:val="left" w:pos="5600"/>
+          <w:tab w:val="left" w:pos="6160"/>
+          <w:tab w:val="left" w:pos="6720"/>
+        </w:tabs>
+        <w:autoSpaceDE w:val="0"/>
+        <w:autoSpaceDN w:val="0"/>
+        <w:adjustRightInd w:val="0"/>
+        <w:outlineLvl w:val="0"/>
+        <w:rPr>
+          <w:rFonts w:ascii="Times New Roman" w:hAnsi="Times New Roman" w:cs="Times New Roman"/>
+          <w:sz w:val="22"/>
+          <w:szCs w:val="22"/>
+        </w:rPr>
+      </w:pPr>
+      <w:r>
+        <w:rPr>
+          <w:rFonts w:ascii="Andale Mono" w:hAnsi="Andale Mono" w:cs="Times New Roman"/>
+          <w:sz w:val="17"/>
+          <w:szCs w:val="17"/>
+        </w:rPr>
+        <w:t>[0, 1, 2, 3, 4, 5, 6, 7</w:t>
+      </w:r>
+      <w:r>
+        <w:rPr>
+          <w:rFonts w:ascii="Andale Mono" w:hAnsi="Andale Mono" w:cs="Times New Roman"/>
+          <w:sz w:val="17"/>
+          <w:szCs w:val="17"/>
+        </w:rPr>
+        <w:t>]</w:t>
       </w:r>
     </w:p>
     <w:sectPr>

</xml_diff>